<commit_message>
Se corrije otros puntos pendiente de ppt y doc
</commit_message>
<xml_diff>
--- a/Fase 1/Evidencias Grupales/1.5_GuiaEstudiante_Fase 1_Definicion Proyecto APT.docx
+++ b/Fase 1/Evidencias Grupales/1.5_GuiaEstudiante_Fase 1_Definicion Proyecto APT.docx
@@ -10564,24 +10564,13 @@
       </w:pPr>
       <w:r>
         <w:rPr>
-          <w:b/>
           <w:noProof/>
-          <w:sz w:val="24"/>
-          <w:szCs w:val="24"/>
         </w:rPr>
         <w:drawing>
-          <wp:anchor distT="0" distB="0" distL="114300" distR="114300" simplePos="0" relativeHeight="251660288" behindDoc="0" locked="0" layoutInCell="1" allowOverlap="1" wp14:anchorId="345FC7BF" wp14:editId="49523B27">
-            <wp:simplePos x="0" y="0"/>
-            <wp:positionH relativeFrom="page">
-              <wp:align>left</wp:align>
-            </wp:positionH>
-            <wp:positionV relativeFrom="paragraph">
-              <wp:posOffset>218440</wp:posOffset>
-            </wp:positionV>
-            <wp:extent cx="7531956" cy="2202140"/>
-            <wp:effectExtent l="0" t="0" r="0" b="8255"/>
-            <wp:wrapNone/>
-            <wp:docPr id="2145961912" name="Imagen 3"/>
+          <wp:inline distT="0" distB="0" distL="0" distR="0" wp14:anchorId="39085CDC" wp14:editId="465BCD32">
+            <wp:extent cx="5562084" cy="1158984"/>
+            <wp:effectExtent l="0" t="0" r="635" b="3175"/>
+            <wp:docPr id="154755968" name="Imagen 1"/>
             <wp:cNvGraphicFramePr>
               <a:graphicFrameLocks xmlns:a="http://schemas.openxmlformats.org/drawingml/2006/main" noChangeAspect="1"/>
             </wp:cNvGraphicFramePr>
@@ -10589,47 +10578,28 @@
               <a:graphicData uri="http://schemas.openxmlformats.org/drawingml/2006/picture">
                 <pic:pic xmlns:pic="http://schemas.openxmlformats.org/drawingml/2006/picture">
                   <pic:nvPicPr>
-                    <pic:cNvPr id="0" name="Picture 1"/>
-                    <pic:cNvPicPr>
-                      <a:picLocks noChangeAspect="1" noChangeArrowheads="1"/>
-                    </pic:cNvPicPr>
+                    <pic:cNvPr id="154755968" name=""/>
+                    <pic:cNvPicPr/>
                   </pic:nvPicPr>
                   <pic:blipFill>
-                    <a:blip r:embed="rId10" cstate="print">
-                      <a:extLst>
-                        <a:ext uri="{28A0092B-C50C-407E-A947-70E740481C1C}">
-                          <a14:useLocalDpi xmlns:a14="http://schemas.microsoft.com/office/drawing/2010/main" val="0"/>
-                        </a:ext>
-                      </a:extLst>
-                    </a:blip>
-                    <a:srcRect/>
+                    <a:blip r:embed="rId10"/>
                     <a:stretch>
                       <a:fillRect/>
                     </a:stretch>
                   </pic:blipFill>
-                  <pic:spPr bwMode="auto">
+                  <pic:spPr>
                     <a:xfrm>
                       <a:off x="0" y="0"/>
-                      <a:ext cx="7531956" cy="2202140"/>
+                      <a:ext cx="5608577" cy="1168672"/>
                     </a:xfrm>
                     <a:prstGeom prst="rect">
                       <a:avLst/>
                     </a:prstGeom>
-                    <a:noFill/>
-                    <a:ln>
-                      <a:noFill/>
-                    </a:ln>
                   </pic:spPr>
                 </pic:pic>
               </a:graphicData>
             </a:graphic>
-            <wp14:sizeRelH relativeFrom="margin">
-              <wp14:pctWidth>0</wp14:pctWidth>
-            </wp14:sizeRelH>
-            <wp14:sizeRelV relativeFrom="margin">
-              <wp14:pctHeight>0</wp14:pctHeight>
-            </wp14:sizeRelV>
-          </wp:anchor>
+          </wp:inline>
         </w:drawing>
       </w:r>
     </w:p>
@@ -13673,6 +13643,7 @@
   <w:style w:type="character" w:default="1" w:styleId="Fuentedeprrafopredeter">
     <w:name w:val="Default Paragraph Font"/>
     <w:uiPriority w:val="1"/>
+    <w:semiHidden/>
     <w:unhideWhenUsed/>
   </w:style>
   <w:style w:type="table" w:default="1" w:styleId="Tablanormal">
@@ -14256,21 +14227,6 @@
 </file>
 
 <file path=customXml/item1.xml><?xml version="1.0" encoding="utf-8"?>
-<?mso-contentType ?>
-<FormTemplates xmlns="http://schemas.microsoft.com/sharepoint/v3/contenttype/forms">
-  <Display>DocumentLibraryForm</Display>
-  <Edit>DocumentLibraryForm</Edit>
-  <New>DocumentLibraryForm</New>
-</FormTemplates>
-</file>
-
-<file path=customXml/item2.xml><?xml version="1.0" encoding="utf-8"?>
-<p:properties xmlns:p="http://schemas.microsoft.com/office/2006/metadata/properties" xmlns:xsi="http://www.w3.org/2001/XMLSchema-instance" xmlns:pc="http://schemas.microsoft.com/office/infopath/2007/PartnerControls">
-  <documentManagement/>
-</p:properties>
-</file>
-
-<file path=customXml/item3.xml><?xml version="1.0" encoding="utf-8"?>
 <ct:contentTypeSchema xmlns:ct="http://schemas.microsoft.com/office/2006/metadata/contentType" xmlns:ma="http://schemas.microsoft.com/office/2006/metadata/properties/metaAttributes" ct:_="" ma:_="" ma:contentTypeName="Documento" ma:contentTypeID="0x010100E96778489EE7714D8BD12CC105EB918B" ma:contentTypeVersion="2" ma:contentTypeDescription="Crear nuevo documento." ma:contentTypeScope="" ma:versionID="416c5c7ae9b5d54d83875cd3c65194e3">
   <xsd:schema xmlns:xsd="http://www.w3.org/2001/XMLSchema" xmlns:xs="http://www.w3.org/2001/XMLSchema" xmlns:p="http://schemas.microsoft.com/office/2006/metadata/properties" xmlns:ns2="126e8a1c-9ea9-435a-ac89-d06c80d62e30" targetNamespace="http://schemas.microsoft.com/office/2006/metadata/properties" ma:root="true" ma:fieldsID="70a237c842677bd850644f8595079f5e" ns2:_="">
     <xsd:import namespace="126e8a1c-9ea9-435a-ac89-d06c80d62e30"/>
@@ -14402,24 +14358,22 @@
 </ct:contentTypeSchema>
 </file>
 
-<file path=customXml/itemProps1.xml><?xml version="1.0" encoding="utf-8"?>
-<ds:datastoreItem xmlns:ds="http://schemas.openxmlformats.org/officeDocument/2006/customXml" ds:itemID="{F3E3E2F7-59E7-4722-B872-D023DC9D1CC1}">
-  <ds:schemaRefs>
-    <ds:schemaRef ds:uri="http://schemas.microsoft.com/sharepoint/v3/contenttype/forms"/>
-  </ds:schemaRefs>
-</ds:datastoreItem>
+<file path=customXml/item2.xml><?xml version="1.0" encoding="utf-8"?>
+<p:properties xmlns:p="http://schemas.microsoft.com/office/2006/metadata/properties" xmlns:xsi="http://www.w3.org/2001/XMLSchema-instance" xmlns:pc="http://schemas.microsoft.com/office/infopath/2007/PartnerControls">
+  <documentManagement/>
+</p:properties>
 </file>
 
-<file path=customXml/itemProps2.xml><?xml version="1.0" encoding="utf-8"?>
-<ds:datastoreItem xmlns:ds="http://schemas.openxmlformats.org/officeDocument/2006/customXml" ds:itemID="{38174882-579A-45DC-A704-C035A9357F73}">
-  <ds:schemaRefs>
-    <ds:schemaRef ds:uri="http://schemas.microsoft.com/office/2006/metadata/properties"/>
-    <ds:schemaRef ds:uri="http://schemas.microsoft.com/office/infopath/2007/PartnerControls"/>
-  </ds:schemaRefs>
-</ds:datastoreItem>
+<file path=customXml/item3.xml><?xml version="1.0" encoding="utf-8"?>
+<?mso-contentType ?>
+<FormTemplates xmlns="http://schemas.microsoft.com/sharepoint/v3/contenttype/forms">
+  <Display>DocumentLibraryForm</Display>
+  <Edit>DocumentLibraryForm</Edit>
+  <New>DocumentLibraryForm</New>
+</FormTemplates>
 </file>
 
-<file path=customXml/itemProps3.xml><?xml version="1.0" encoding="utf-8"?>
+<file path=customXml/itemProps1.xml><?xml version="1.0" encoding="utf-8"?>
 <ds:datastoreItem xmlns:ds="http://schemas.openxmlformats.org/officeDocument/2006/customXml" ds:itemID="{7C9B9CFF-B258-43B4-948A-968A031773F5}">
   <ds:schemaRefs>
     <ds:schemaRef ds:uri="http://schemas.microsoft.com/office/2006/metadata/contentType"/>
@@ -14435,4 +14389,21 @@
     <ds:schemaRef ds:uri="http://schemas.microsoft.com/internal/obd"/>
   </ds:schemaRefs>
 </ds:datastoreItem>
+</file>
+
+<file path=customXml/itemProps2.xml><?xml version="1.0" encoding="utf-8"?>
+<ds:datastoreItem xmlns:ds="http://schemas.openxmlformats.org/officeDocument/2006/customXml" ds:itemID="{38174882-579A-45DC-A704-C035A9357F73}">
+  <ds:schemaRefs>
+    <ds:schemaRef ds:uri="http://schemas.microsoft.com/office/2006/metadata/properties"/>
+    <ds:schemaRef ds:uri="http://schemas.microsoft.com/office/infopath/2007/PartnerControls"/>
+  </ds:schemaRefs>
+</ds:datastoreItem>
+</file>
+
+<file path=customXml/itemProps3.xml><?xml version="1.0" encoding="utf-8"?>
+<ds:datastoreItem xmlns:ds="http://schemas.openxmlformats.org/officeDocument/2006/customXml" ds:itemID="{F3E3E2F7-59E7-4722-B872-D023DC9D1CC1}">
+  <ds:schemaRefs>
+    <ds:schemaRef ds:uri="http://schemas.microsoft.com/sharepoint/v3/contenttype/forms"/>
+  </ds:schemaRefs>
+</ds:datastoreItem>
 </file>
</xml_diff>